<commit_message>
Them slide, chinh sua 1 vai chi tiet nho
</commit_message>
<xml_diff>
--- a/Document/HƯỚNG DẪN CÀI ĐẶT.docx
+++ b/Document/HƯỚNG DẪN CÀI ĐẶT.docx
@@ -31,7 +31,7 @@
                     </pic:cNvPicPr>
                   </pic:nvPicPr>
                   <pic:blipFill>
-                    <a:blip r:embed="rId5">
+                    <a:blip r:embed="rId7">
                       <a:extLst>
                         <a:ext uri="{28A0092B-C50C-407E-A947-70E740481C1C}">
                           <a14:useLocalDpi xmlns:a14="http://schemas.microsoft.com/office/drawing/2010/main" val="0"/>
@@ -901,6 +901,7 @@
       </w:pPr>
       <w:r>
         <w:rPr>
+          <w:noProof/>
           <w:sz w:val="26"/>
           <w:szCs w:val="26"/>
         </w:rPr>
@@ -920,7 +921,7 @@
                     <pic:cNvPicPr/>
                   </pic:nvPicPr>
                   <pic:blipFill>
-                    <a:blip r:embed="rId6"/>
+                    <a:blip r:embed="rId8"/>
                     <a:stretch>
                       <a:fillRect/>
                     </a:stretch>
@@ -1024,6 +1025,7 @@
       </w:pPr>
       <w:r>
         <w:rPr>
+          <w:noProof/>
           <w:sz w:val="26"/>
           <w:szCs w:val="26"/>
         </w:rPr>
@@ -1033,545 +1035,6 @@
             <wp:extent cx="6007735" cy="4076065"/>
             <wp:effectExtent l="0" t="0" r="0" b="635"/>
             <wp:docPr id="9" name="Picture 9"/>
-            <wp:cNvGraphicFramePr>
-              <a:graphicFrameLocks xmlns:a="http://schemas.openxmlformats.org/drawingml/2006/main" noChangeAspect="1"/>
-            </wp:cNvGraphicFramePr>
-            <a:graphic xmlns:a="http://schemas.openxmlformats.org/drawingml/2006/main">
-              <a:graphicData uri="http://schemas.openxmlformats.org/drawingml/2006/picture">
-                <pic:pic xmlns:pic="http://schemas.openxmlformats.org/drawingml/2006/picture">
-                  <pic:nvPicPr>
-                    <pic:cNvPr id="1" name=""/>
-                    <pic:cNvPicPr/>
-                  </pic:nvPicPr>
-                  <pic:blipFill>
-                    <a:blip r:embed="rId7"/>
-                    <a:stretch>
-                      <a:fillRect/>
-                    </a:stretch>
-                  </pic:blipFill>
-                  <pic:spPr>
-                    <a:xfrm>
-                      <a:off x="0" y="0"/>
-                      <a:ext cx="6007735" cy="4076065"/>
-                    </a:xfrm>
-                    <a:prstGeom prst="rect">
-                      <a:avLst/>
-                    </a:prstGeom>
-                  </pic:spPr>
-                </pic:pic>
-              </a:graphicData>
-            </a:graphic>
-          </wp:inline>
-        </w:drawing>
-      </w:r>
-    </w:p>
-    <w:p>
-      <w:pPr>
-        <w:ind w:left="2160" w:hanging="1440"/>
-        <w:rPr>
-          <w:sz w:val="26"/>
-          <w:szCs w:val="26"/>
-        </w:rPr>
-      </w:pPr>
-    </w:p>
-    <w:p>
-      <w:pPr>
-        <w:ind w:left="2160" w:hanging="1440"/>
-        <w:rPr>
-          <w:sz w:val="26"/>
-          <w:szCs w:val="26"/>
-        </w:rPr>
-      </w:pPr>
-      <w:r>
-        <w:rPr>
-          <w:sz w:val="26"/>
-          <w:szCs w:val="26"/>
-        </w:rPr>
-        <w:t>Step 4.</w:t>
-      </w:r>
-      <w:r>
-        <w:rPr>
-          <w:sz w:val="26"/>
-          <w:szCs w:val="26"/>
-        </w:rPr>
-        <w:tab/>
-      </w:r>
-      <w:r>
-        <w:rPr>
-          <w:sz w:val="26"/>
-          <w:szCs w:val="26"/>
-        </w:rPr>
-        <w:t xml:space="preserve">Create a database name </w:t>
-      </w:r>
-      <w:r>
-        <w:rPr>
-          <w:sz w:val="26"/>
-          <w:szCs w:val="26"/>
-        </w:rPr>
-        <w:t>“</w:t>
-      </w:r>
-      <w:r>
-        <w:rPr>
-          <w:sz w:val="26"/>
-          <w:szCs w:val="26"/>
-        </w:rPr>
-        <w:t>easycar</w:t>
-      </w:r>
-      <w:r>
-        <w:rPr>
-          <w:sz w:val="26"/>
-          <w:szCs w:val="26"/>
-        </w:rPr>
-        <w:t>”</w:t>
-      </w:r>
-      <w:r>
-        <w:rPr>
-          <w:sz w:val="26"/>
-          <w:szCs w:val="26"/>
-        </w:rPr>
-        <w:t xml:space="preserve"> in MySQL Server (phpMyAdmin)</w:t>
-      </w:r>
-      <w:r>
-        <w:rPr>
-          <w:sz w:val="26"/>
-          <w:szCs w:val="26"/>
-        </w:rPr>
-        <w:t xml:space="preserve"> </w:t>
-      </w:r>
-      <w:r>
-        <w:rPr>
-          <w:sz w:val="26"/>
-          <w:szCs w:val="26"/>
-        </w:rPr>
-        <w:t xml:space="preserve">, then import file easycar.sql to this database. </w:t>
-      </w:r>
-    </w:p>
-    <w:p>
-      <w:pPr>
-        <w:ind w:left="2160" w:hanging="1440"/>
-        <w:rPr>
-          <w:sz w:val="26"/>
-          <w:szCs w:val="26"/>
-        </w:rPr>
-      </w:pPr>
-      <w:r>
-        <w:rPr>
-          <w:sz w:val="26"/>
-          <w:szCs w:val="26"/>
-        </w:rPr>
-        <w:t>Step 5.</w:t>
-      </w:r>
-      <w:r>
-        <w:rPr>
-          <w:sz w:val="26"/>
-          <w:szCs w:val="26"/>
-        </w:rPr>
-        <w:tab/>
-        <w:t>Access to url</w:t>
-      </w:r>
-      <w:r>
-        <w:rPr>
-          <w:sz w:val="26"/>
-          <w:szCs w:val="26"/>
-        </w:rPr>
-        <w:t>:</w:t>
-      </w:r>
-      <w:r>
-        <w:rPr>
-          <w:sz w:val="26"/>
-          <w:szCs w:val="26"/>
-        </w:rPr>
-        <w:t xml:space="preserve"> </w:t>
-      </w:r>
-      <w:r>
-        <w:rPr>
-          <w:b/>
-          <w:sz w:val="26"/>
-          <w:szCs w:val="26"/>
-        </w:rPr>
-        <w:t>localhost:83/</w:t>
-      </w:r>
-      <w:r>
-        <w:rPr>
-          <w:b/>
-          <w:sz w:val="26"/>
-          <w:szCs w:val="26"/>
-        </w:rPr>
-        <w:t>easycar</w:t>
-      </w:r>
-      <w:r>
-        <w:rPr>
-          <w:sz w:val="26"/>
-          <w:szCs w:val="26"/>
-        </w:rPr>
-        <w:t xml:space="preserve"> to run the project</w:t>
-      </w:r>
-    </w:p>
-    <w:p>
-      <w:pPr>
-        <w:ind w:left="720"/>
-      </w:pPr>
-    </w:p>
-    <w:p>
-      <w:pPr>
-        <w:pStyle w:val="ListParagraph"/>
-        <w:numPr>
-          <w:ilvl w:val="0"/>
-          <w:numId w:val="8"/>
-        </w:numPr>
-        <w:rPr>
-          <w:b/>
-          <w:sz w:val="26"/>
-          <w:szCs w:val="26"/>
-        </w:rPr>
-      </w:pPr>
-      <w:r>
-        <w:rPr>
-          <w:b/>
-        </w:rPr>
-        <w:t>Download fro</w:t>
-      </w:r>
-      <w:r>
-        <w:rPr>
-          <w:b/>
-        </w:rPr>
-        <w:t>m GitHub:</w:t>
-      </w:r>
-      <w:r>
-        <w:rPr>
-          <w:b/>
-          <w:sz w:val="26"/>
-          <w:szCs w:val="26"/>
-        </w:rPr>
-        <w:tab/>
-      </w:r>
-    </w:p>
-    <w:p>
-      <w:pPr>
-        <w:ind w:left="2127" w:hanging="1407"/>
-        <w:rPr>
-          <w:sz w:val="26"/>
-          <w:szCs w:val="26"/>
-        </w:rPr>
-      </w:pPr>
-      <w:r>
-        <w:rPr>
-          <w:sz w:val="26"/>
-          <w:szCs w:val="26"/>
-        </w:rPr>
-        <w:t>Step 1.</w:t>
-      </w:r>
-      <w:r>
-        <w:rPr>
-          <w:sz w:val="26"/>
-          <w:szCs w:val="26"/>
-        </w:rPr>
-        <w:tab/>
-      </w:r>
-      <w:r>
-        <w:rPr>
-          <w:sz w:val="26"/>
-          <w:szCs w:val="26"/>
-        </w:rPr>
-        <w:t xml:space="preserve">In htdocs, right click and select Open Git Bash here. </w:t>
-      </w:r>
-    </w:p>
-    <w:p>
-      <w:pPr>
-        <w:ind w:left="360" w:firstLine="360"/>
-        <w:rPr>
-          <w:sz w:val="26"/>
-          <w:szCs w:val="26"/>
-        </w:rPr>
-      </w:pPr>
-      <w:r>
-        <w:rPr>
-          <w:sz w:val="26"/>
-          <w:szCs w:val="26"/>
-        </w:rPr>
-        <w:t>Step 2.</w:t>
-      </w:r>
-      <w:r>
-        <w:rPr>
-          <w:sz w:val="26"/>
-          <w:szCs w:val="26"/>
-        </w:rPr>
-        <w:tab/>
-      </w:r>
-      <w:r>
-        <w:rPr>
-          <w:sz w:val="26"/>
-          <w:szCs w:val="26"/>
-        </w:rPr>
-        <w:t xml:space="preserve">Run the following command: </w:t>
-      </w:r>
-    </w:p>
-    <w:p>
-      <w:pPr>
-        <w:ind w:left="360" w:firstLine="360"/>
-        <w:rPr>
-          <w:rFonts w:asciiTheme="majorHAnsi" w:hAnsiTheme="majorHAnsi" w:cstheme="majorHAnsi"/>
-          <w:sz w:val="26"/>
-          <w:szCs w:val="26"/>
-        </w:rPr>
-      </w:pPr>
-      <w:r>
-        <w:rPr>
-          <w:sz w:val="26"/>
-          <w:szCs w:val="26"/>
-        </w:rPr>
-        <w:tab/>
-      </w:r>
-      <w:r>
-        <w:rPr>
-          <w:sz w:val="26"/>
-          <w:szCs w:val="26"/>
-        </w:rPr>
-        <w:tab/>
-      </w:r>
-      <w:r>
-        <w:rPr>
-          <w:rFonts w:asciiTheme="majorHAnsi" w:hAnsiTheme="majorHAnsi" w:cstheme="majorHAnsi"/>
-          <w:sz w:val="26"/>
-          <w:szCs w:val="26"/>
-        </w:rPr>
-        <w:t xml:space="preserve"> </w:t>
-      </w:r>
-      <w:r>
-        <w:rPr>
-          <w:rFonts w:asciiTheme="majorHAnsi" w:hAnsiTheme="majorHAnsi" w:cstheme="majorHAnsi"/>
-          <w:sz w:val="26"/>
-          <w:szCs w:val="26"/>
-        </w:rPr>
-        <w:t xml:space="preserve">git clone </w:t>
-      </w:r>
-      <w:hyperlink r:id="rId8" w:history="1">
-        <w:r>
-          <w:rPr>
-            <w:rStyle w:val="Hyperlink"/>
-            <w:rFonts w:asciiTheme="majorHAnsi" w:hAnsiTheme="majorHAnsi" w:cstheme="majorHAnsi"/>
-            <w:sz w:val="26"/>
-            <w:szCs w:val="26"/>
-          </w:rPr>
-          <w:t>https://github.com/VietVu1398/EasyCar_Group1</w:t>
-        </w:r>
-      </w:hyperlink>
-    </w:p>
-    <w:p>
-      <w:pPr>
-        <w:ind w:left="360" w:firstLine="360"/>
-        <w:rPr>
-          <w:rFonts w:asciiTheme="majorHAnsi" w:hAnsiTheme="majorHAnsi" w:cstheme="majorHAnsi"/>
-          <w:sz w:val="26"/>
-          <w:szCs w:val="26"/>
-        </w:rPr>
-      </w:pPr>
-      <w:r>
-        <w:rPr>
-          <w:rFonts w:asciiTheme="majorHAnsi" w:hAnsiTheme="majorHAnsi" w:cstheme="majorHAnsi"/>
-          <w:sz w:val="26"/>
-          <w:szCs w:val="26"/>
-        </w:rPr>
-        <w:tab/>
-      </w:r>
-      <w:r>
-        <w:rPr>
-          <w:rFonts w:asciiTheme="majorHAnsi" w:hAnsiTheme="majorHAnsi" w:cstheme="majorHAnsi"/>
-          <w:sz w:val="26"/>
-          <w:szCs w:val="26"/>
-        </w:rPr>
-        <w:tab/>
-        <w:t>cd easycar</w:t>
-      </w:r>
-    </w:p>
-    <w:p>
-      <w:pPr>
-        <w:ind w:left="360" w:firstLine="360"/>
-        <w:rPr>
-          <w:rFonts w:asciiTheme="majorHAnsi" w:hAnsiTheme="majorHAnsi" w:cstheme="majorHAnsi"/>
-          <w:sz w:val="26"/>
-          <w:szCs w:val="26"/>
-        </w:rPr>
-      </w:pPr>
-      <w:r>
-        <w:rPr>
-          <w:rFonts w:asciiTheme="majorHAnsi" w:hAnsiTheme="majorHAnsi" w:cstheme="majorHAnsi"/>
-          <w:sz w:val="26"/>
-          <w:szCs w:val="26"/>
-        </w:rPr>
-        <w:tab/>
-      </w:r>
-      <w:r>
-        <w:rPr>
-          <w:rFonts w:asciiTheme="majorHAnsi" w:hAnsiTheme="majorHAnsi" w:cstheme="majorHAnsi"/>
-          <w:sz w:val="26"/>
-          <w:szCs w:val="26"/>
-        </w:rPr>
-        <w:tab/>
-      </w:r>
-      <w:r>
-        <w:rPr>
-          <w:rFonts w:asciiTheme="majorHAnsi" w:hAnsiTheme="majorHAnsi" w:cstheme="majorHAnsi"/>
-          <w:sz w:val="26"/>
-          <w:szCs w:val="26"/>
-        </w:rPr>
-        <w:t>composer install</w:t>
-      </w:r>
-    </w:p>
-    <w:p>
-      <w:pPr>
-        <w:ind w:left="360" w:firstLine="360"/>
-        <w:rPr>
-          <w:rFonts w:asciiTheme="majorHAnsi" w:hAnsiTheme="majorHAnsi" w:cstheme="majorHAnsi"/>
-          <w:sz w:val="26"/>
-          <w:szCs w:val="26"/>
-        </w:rPr>
-      </w:pPr>
-      <w:r>
-        <w:rPr>
-          <w:rFonts w:asciiTheme="majorHAnsi" w:hAnsiTheme="majorHAnsi" w:cstheme="majorHAnsi"/>
-          <w:sz w:val="26"/>
-          <w:szCs w:val="26"/>
-        </w:rPr>
-        <w:tab/>
-      </w:r>
-      <w:r>
-        <w:rPr>
-          <w:rFonts w:asciiTheme="majorHAnsi" w:hAnsiTheme="majorHAnsi" w:cstheme="majorHAnsi"/>
-          <w:sz w:val="26"/>
-          <w:szCs w:val="26"/>
-        </w:rPr>
-        <w:tab/>
-      </w:r>
-      <w:r>
-        <w:rPr>
-          <w:rFonts w:asciiTheme="majorHAnsi" w:hAnsiTheme="majorHAnsi" w:cstheme="majorHAnsi"/>
-          <w:sz w:val="26"/>
-          <w:szCs w:val="26"/>
-        </w:rPr>
-        <w:t>cp .env.example .env</w:t>
-      </w:r>
-    </w:p>
-    <w:p>
-      <w:pPr>
-        <w:ind w:left="1767" w:firstLine="360"/>
-        <w:rPr>
-          <w:rFonts w:asciiTheme="majorHAnsi" w:hAnsiTheme="majorHAnsi" w:cstheme="majorHAnsi"/>
-          <w:sz w:val="26"/>
-          <w:szCs w:val="26"/>
-        </w:rPr>
-      </w:pPr>
-      <w:r>
-        <w:rPr>
-          <w:rFonts w:asciiTheme="majorHAnsi" w:hAnsiTheme="majorHAnsi" w:cstheme="majorHAnsi"/>
-          <w:sz w:val="26"/>
-          <w:szCs w:val="26"/>
-        </w:rPr>
-        <w:t>php artisan key:generate</w:t>
-      </w:r>
-    </w:p>
-    <w:p>
-      <w:pPr>
-        <w:ind w:left="720"/>
-        <w:rPr>
-          <w:sz w:val="26"/>
-          <w:szCs w:val="26"/>
-        </w:rPr>
-      </w:pPr>
-      <w:r>
-        <w:rPr>
-          <w:sz w:val="26"/>
-          <w:szCs w:val="26"/>
-        </w:rPr>
-        <w:t>Then continue install step 3,4,5 in  (I) .</w:t>
-      </w:r>
-    </w:p>
-    <w:p>
-      <w:pPr>
-        <w:ind w:left="360"/>
-        <w:rPr>
-          <w:sz w:val="26"/>
-          <w:szCs w:val="26"/>
-        </w:rPr>
-      </w:pPr>
-      <w:r>
-        <w:rPr>
-          <w:sz w:val="26"/>
-          <w:szCs w:val="26"/>
-        </w:rPr>
-        <w:t>...........</w:t>
-      </w:r>
-    </w:p>
-    <w:p>
-      <w:pPr>
-        <w:pStyle w:val="Heading1"/>
-      </w:pPr>
-      <w:r>
-        <w:t>C. Successful test</w:t>
-      </w:r>
-    </w:p>
-    <w:p>
-      <w:pPr>
-        <w:ind w:firstLine="720"/>
-        <w:rPr>
-          <w:sz w:val="26"/>
-          <w:szCs w:val="26"/>
-        </w:rPr>
-      </w:pPr>
-      <w:r>
-        <w:rPr>
-          <w:sz w:val="26"/>
-          <w:szCs w:val="26"/>
-        </w:rPr>
-        <w:t>- The f</w:t>
-      </w:r>
-      <w:r>
-        <w:rPr>
-          <w:sz w:val="26"/>
-          <w:szCs w:val="26"/>
-        </w:rPr>
-        <w:t>ile is loaded successfully</w:t>
-      </w:r>
-    </w:p>
-    <w:p>
-      <w:pPr>
-        <w:ind w:firstLine="720"/>
-        <w:rPr>
-          <w:sz w:val="26"/>
-          <w:szCs w:val="26"/>
-        </w:rPr>
-      </w:pPr>
-      <w:r>
-        <w:rPr>
-          <w:sz w:val="26"/>
-          <w:szCs w:val="26"/>
-        </w:rPr>
-        <w:t>- H</w:t>
-      </w:r>
-      <w:r>
-        <w:rPr>
-          <w:sz w:val="26"/>
-          <w:szCs w:val="26"/>
-        </w:rPr>
-        <w:t xml:space="preserve">omepage should be displayed as described in the documentation. </w:t>
-      </w:r>
-    </w:p>
-    <w:p>
-      <w:pPr>
-        <w:rPr>
-          <w:sz w:val="26"/>
-          <w:szCs w:val="26"/>
-        </w:rPr>
-      </w:pPr>
-    </w:p>
-    <w:p>
-      <w:r>
-        <w:lastRenderedPageBreak/>
-        <w:drawing>
-          <wp:inline distT="0" distB="0" distL="0" distR="0" wp14:anchorId="365276A9" wp14:editId="764C0ACF">
-            <wp:extent cx="6007735" cy="2962275"/>
-            <wp:effectExtent l="0" t="0" r="0" b="9525"/>
-            <wp:docPr id="14" name="Picture 14"/>
             <wp:cNvGraphicFramePr>
               <a:graphicFrameLocks xmlns:a="http://schemas.openxmlformats.org/drawingml/2006/main" noChangeAspect="1"/>
             </wp:cNvGraphicFramePr>
@@ -1591,6 +1054,535 @@
                   <pic:spPr>
                     <a:xfrm>
                       <a:off x="0" y="0"/>
+                      <a:ext cx="6007735" cy="4076065"/>
+                    </a:xfrm>
+                    <a:prstGeom prst="rect">
+                      <a:avLst/>
+                    </a:prstGeom>
+                  </pic:spPr>
+                </pic:pic>
+              </a:graphicData>
+            </a:graphic>
+          </wp:inline>
+        </w:drawing>
+      </w:r>
+    </w:p>
+    <w:p>
+      <w:pPr>
+        <w:ind w:left="2160" w:hanging="1440"/>
+        <w:rPr>
+          <w:sz w:val="26"/>
+          <w:szCs w:val="26"/>
+        </w:rPr>
+      </w:pPr>
+    </w:p>
+    <w:p>
+      <w:pPr>
+        <w:ind w:left="2160" w:hanging="1440"/>
+        <w:rPr>
+          <w:sz w:val="26"/>
+          <w:szCs w:val="26"/>
+        </w:rPr>
+      </w:pPr>
+      <w:r>
+        <w:rPr>
+          <w:sz w:val="26"/>
+          <w:szCs w:val="26"/>
+        </w:rPr>
+        <w:t>Step 4.</w:t>
+      </w:r>
+      <w:r>
+        <w:rPr>
+          <w:sz w:val="26"/>
+          <w:szCs w:val="26"/>
+        </w:rPr>
+        <w:tab/>
+        <w:t xml:space="preserve">Create a database name </w:t>
+      </w:r>
+      <w:r>
+        <w:rPr>
+          <w:sz w:val="26"/>
+          <w:szCs w:val="26"/>
+        </w:rPr>
+        <w:t>“</w:t>
+      </w:r>
+      <w:r>
+        <w:rPr>
+          <w:sz w:val="26"/>
+          <w:szCs w:val="26"/>
+        </w:rPr>
+        <w:t>easycar</w:t>
+      </w:r>
+      <w:r>
+        <w:rPr>
+          <w:sz w:val="26"/>
+          <w:szCs w:val="26"/>
+        </w:rPr>
+        <w:t>”</w:t>
+      </w:r>
+      <w:r>
+        <w:rPr>
+          <w:sz w:val="26"/>
+          <w:szCs w:val="26"/>
+        </w:rPr>
+        <w:t xml:space="preserve"> in MySQL Server (phpMyAdmin) </w:t>
+      </w:r>
+      <w:r>
+        <w:rPr>
+          <w:sz w:val="26"/>
+          <w:szCs w:val="26"/>
+        </w:rPr>
+        <w:t xml:space="preserve">, then import file easycar.sql to this database. </w:t>
+      </w:r>
+    </w:p>
+    <w:p>
+      <w:pPr>
+        <w:ind w:left="2160" w:hanging="1440"/>
+        <w:rPr>
+          <w:sz w:val="26"/>
+          <w:szCs w:val="26"/>
+        </w:rPr>
+      </w:pPr>
+      <w:r>
+        <w:rPr>
+          <w:sz w:val="26"/>
+          <w:szCs w:val="26"/>
+        </w:rPr>
+        <w:t>Step 5.</w:t>
+      </w:r>
+      <w:r>
+        <w:rPr>
+          <w:sz w:val="26"/>
+          <w:szCs w:val="26"/>
+        </w:rPr>
+        <w:tab/>
+        <w:t>Access to url</w:t>
+      </w:r>
+      <w:r>
+        <w:rPr>
+          <w:sz w:val="26"/>
+          <w:szCs w:val="26"/>
+        </w:rPr>
+        <w:t>:</w:t>
+      </w:r>
+      <w:r>
+        <w:rPr>
+          <w:sz w:val="26"/>
+          <w:szCs w:val="26"/>
+        </w:rPr>
+        <w:t xml:space="preserve"> </w:t>
+      </w:r>
+      <w:r>
+        <w:rPr>
+          <w:b/>
+          <w:sz w:val="26"/>
+          <w:szCs w:val="26"/>
+        </w:rPr>
+        <w:t>localhost:83/</w:t>
+      </w:r>
+      <w:r>
+        <w:rPr>
+          <w:b/>
+          <w:sz w:val="26"/>
+          <w:szCs w:val="26"/>
+        </w:rPr>
+        <w:t>easycar</w:t>
+      </w:r>
+      <w:r>
+        <w:rPr>
+          <w:sz w:val="26"/>
+          <w:szCs w:val="26"/>
+        </w:rPr>
+        <w:t xml:space="preserve"> to run the project</w:t>
+      </w:r>
+    </w:p>
+    <w:p>
+      <w:pPr>
+        <w:ind w:left="720"/>
+      </w:pPr>
+    </w:p>
+    <w:p>
+      <w:pPr>
+        <w:pStyle w:val="ListParagraph"/>
+        <w:numPr>
+          <w:ilvl w:val="0"/>
+          <w:numId w:val="8"/>
+        </w:numPr>
+        <w:rPr>
+          <w:b/>
+          <w:sz w:val="26"/>
+          <w:szCs w:val="26"/>
+        </w:rPr>
+      </w:pPr>
+      <w:r>
+        <w:rPr>
+          <w:b/>
+        </w:rPr>
+        <w:t>Download fro</w:t>
+      </w:r>
+      <w:r>
+        <w:rPr>
+          <w:b/>
+        </w:rPr>
+        <w:t>m GitHub:</w:t>
+      </w:r>
+      <w:r>
+        <w:rPr>
+          <w:b/>
+          <w:sz w:val="26"/>
+          <w:szCs w:val="26"/>
+        </w:rPr>
+        <w:tab/>
+      </w:r>
+    </w:p>
+    <w:p>
+      <w:pPr>
+        <w:ind w:left="2127" w:hanging="1407"/>
+        <w:rPr>
+          <w:sz w:val="26"/>
+          <w:szCs w:val="26"/>
+        </w:rPr>
+      </w:pPr>
+      <w:r>
+        <w:rPr>
+          <w:sz w:val="26"/>
+          <w:szCs w:val="26"/>
+        </w:rPr>
+        <w:t>Step 1.</w:t>
+      </w:r>
+      <w:r>
+        <w:rPr>
+          <w:sz w:val="26"/>
+          <w:szCs w:val="26"/>
+        </w:rPr>
+        <w:tab/>
+      </w:r>
+      <w:r>
+        <w:rPr>
+          <w:sz w:val="26"/>
+          <w:szCs w:val="26"/>
+        </w:rPr>
+        <w:t xml:space="preserve">In htdocs, right click and select Open Git Bash here. </w:t>
+      </w:r>
+    </w:p>
+    <w:p>
+      <w:pPr>
+        <w:ind w:left="360" w:firstLine="360"/>
+        <w:rPr>
+          <w:sz w:val="26"/>
+          <w:szCs w:val="26"/>
+        </w:rPr>
+      </w:pPr>
+      <w:r>
+        <w:rPr>
+          <w:sz w:val="26"/>
+          <w:szCs w:val="26"/>
+        </w:rPr>
+        <w:t>Step 2.</w:t>
+      </w:r>
+      <w:r>
+        <w:rPr>
+          <w:sz w:val="26"/>
+          <w:szCs w:val="26"/>
+        </w:rPr>
+        <w:tab/>
+      </w:r>
+      <w:r>
+        <w:rPr>
+          <w:sz w:val="26"/>
+          <w:szCs w:val="26"/>
+        </w:rPr>
+        <w:t xml:space="preserve">Run the following command: </w:t>
+      </w:r>
+    </w:p>
+    <w:p>
+      <w:pPr>
+        <w:ind w:left="360" w:firstLine="360"/>
+        <w:rPr>
+          <w:rFonts w:asciiTheme="majorHAnsi" w:hAnsiTheme="majorHAnsi" w:cstheme="majorHAnsi"/>
+          <w:sz w:val="26"/>
+          <w:szCs w:val="26"/>
+        </w:rPr>
+      </w:pPr>
+      <w:r>
+        <w:rPr>
+          <w:sz w:val="26"/>
+          <w:szCs w:val="26"/>
+        </w:rPr>
+        <w:tab/>
+      </w:r>
+      <w:r>
+        <w:rPr>
+          <w:sz w:val="26"/>
+          <w:szCs w:val="26"/>
+        </w:rPr>
+        <w:tab/>
+      </w:r>
+      <w:r>
+        <w:rPr>
+          <w:rFonts w:asciiTheme="majorHAnsi" w:hAnsiTheme="majorHAnsi" w:cstheme="majorHAnsi"/>
+          <w:sz w:val="26"/>
+          <w:szCs w:val="26"/>
+        </w:rPr>
+        <w:t xml:space="preserve"> </w:t>
+      </w:r>
+      <w:r>
+        <w:rPr>
+          <w:rFonts w:asciiTheme="majorHAnsi" w:hAnsiTheme="majorHAnsi" w:cstheme="majorHAnsi"/>
+          <w:sz w:val="26"/>
+          <w:szCs w:val="26"/>
+        </w:rPr>
+        <w:t xml:space="preserve">git clone </w:t>
+      </w:r>
+      <w:hyperlink r:id="rId10" w:history="1">
+        <w:r>
+          <w:rPr>
+            <w:rStyle w:val="Hyperlink"/>
+            <w:rFonts w:asciiTheme="majorHAnsi" w:hAnsiTheme="majorHAnsi" w:cstheme="majorHAnsi"/>
+            <w:sz w:val="26"/>
+            <w:szCs w:val="26"/>
+          </w:rPr>
+          <w:t>https://github.com/VietVu1398/EasyCar_Group1</w:t>
+        </w:r>
+      </w:hyperlink>
+    </w:p>
+    <w:p>
+      <w:pPr>
+        <w:ind w:left="360" w:firstLine="360"/>
+        <w:rPr>
+          <w:rFonts w:asciiTheme="majorHAnsi" w:hAnsiTheme="majorHAnsi" w:cstheme="majorHAnsi"/>
+          <w:sz w:val="26"/>
+          <w:szCs w:val="26"/>
+        </w:rPr>
+      </w:pPr>
+      <w:r>
+        <w:rPr>
+          <w:rFonts w:asciiTheme="majorHAnsi" w:hAnsiTheme="majorHAnsi" w:cstheme="majorHAnsi"/>
+          <w:sz w:val="26"/>
+          <w:szCs w:val="26"/>
+        </w:rPr>
+        <w:tab/>
+      </w:r>
+      <w:r>
+        <w:rPr>
+          <w:rFonts w:asciiTheme="majorHAnsi" w:hAnsiTheme="majorHAnsi" w:cstheme="majorHAnsi"/>
+          <w:sz w:val="26"/>
+          <w:szCs w:val="26"/>
+        </w:rPr>
+        <w:tab/>
+        <w:t>cd easycar</w:t>
+      </w:r>
+    </w:p>
+    <w:p>
+      <w:pPr>
+        <w:ind w:left="360" w:firstLine="360"/>
+        <w:rPr>
+          <w:rFonts w:asciiTheme="majorHAnsi" w:hAnsiTheme="majorHAnsi" w:cstheme="majorHAnsi"/>
+          <w:sz w:val="26"/>
+          <w:szCs w:val="26"/>
+        </w:rPr>
+      </w:pPr>
+      <w:r>
+        <w:rPr>
+          <w:rFonts w:asciiTheme="majorHAnsi" w:hAnsiTheme="majorHAnsi" w:cstheme="majorHAnsi"/>
+          <w:sz w:val="26"/>
+          <w:szCs w:val="26"/>
+        </w:rPr>
+        <w:tab/>
+      </w:r>
+      <w:r>
+        <w:rPr>
+          <w:rFonts w:asciiTheme="majorHAnsi" w:hAnsiTheme="majorHAnsi" w:cstheme="majorHAnsi"/>
+          <w:sz w:val="26"/>
+          <w:szCs w:val="26"/>
+        </w:rPr>
+        <w:tab/>
+      </w:r>
+      <w:r>
+        <w:rPr>
+          <w:rFonts w:asciiTheme="majorHAnsi" w:hAnsiTheme="majorHAnsi" w:cstheme="majorHAnsi"/>
+          <w:sz w:val="26"/>
+          <w:szCs w:val="26"/>
+        </w:rPr>
+        <w:t>composer install</w:t>
+      </w:r>
+    </w:p>
+    <w:p>
+      <w:pPr>
+        <w:ind w:left="360" w:firstLine="360"/>
+        <w:rPr>
+          <w:rFonts w:asciiTheme="majorHAnsi" w:hAnsiTheme="majorHAnsi" w:cstheme="majorHAnsi"/>
+          <w:sz w:val="26"/>
+          <w:szCs w:val="26"/>
+        </w:rPr>
+      </w:pPr>
+      <w:r>
+        <w:rPr>
+          <w:rFonts w:asciiTheme="majorHAnsi" w:hAnsiTheme="majorHAnsi" w:cstheme="majorHAnsi"/>
+          <w:sz w:val="26"/>
+          <w:szCs w:val="26"/>
+        </w:rPr>
+        <w:tab/>
+      </w:r>
+      <w:r>
+        <w:rPr>
+          <w:rFonts w:asciiTheme="majorHAnsi" w:hAnsiTheme="majorHAnsi" w:cstheme="majorHAnsi"/>
+          <w:sz w:val="26"/>
+          <w:szCs w:val="26"/>
+        </w:rPr>
+        <w:tab/>
+      </w:r>
+      <w:r>
+        <w:rPr>
+          <w:rFonts w:asciiTheme="majorHAnsi" w:hAnsiTheme="majorHAnsi" w:cstheme="majorHAnsi"/>
+          <w:sz w:val="26"/>
+          <w:szCs w:val="26"/>
+        </w:rPr>
+        <w:t>cp .env.example .env</w:t>
+      </w:r>
+    </w:p>
+    <w:p>
+      <w:pPr>
+        <w:ind w:left="1767" w:firstLine="360"/>
+        <w:rPr>
+          <w:rFonts w:asciiTheme="majorHAnsi" w:hAnsiTheme="majorHAnsi" w:cstheme="majorHAnsi"/>
+          <w:sz w:val="26"/>
+          <w:szCs w:val="26"/>
+        </w:rPr>
+      </w:pPr>
+      <w:r>
+        <w:rPr>
+          <w:rFonts w:asciiTheme="majorHAnsi" w:hAnsiTheme="majorHAnsi" w:cstheme="majorHAnsi"/>
+          <w:sz w:val="26"/>
+          <w:szCs w:val="26"/>
+        </w:rPr>
+        <w:t>php artisan key:generate</w:t>
+      </w:r>
+    </w:p>
+    <w:p>
+      <w:pPr>
+        <w:ind w:left="720"/>
+        <w:rPr>
+          <w:sz w:val="26"/>
+          <w:szCs w:val="26"/>
+        </w:rPr>
+      </w:pPr>
+      <w:r>
+        <w:rPr>
+          <w:sz w:val="26"/>
+          <w:szCs w:val="26"/>
+        </w:rPr>
+        <w:t>Then continue install step 3,4,5 in  (I) .</w:t>
+      </w:r>
+    </w:p>
+    <w:p>
+      <w:pPr>
+        <w:ind w:left="360"/>
+        <w:rPr>
+          <w:sz w:val="26"/>
+          <w:szCs w:val="26"/>
+        </w:rPr>
+      </w:pPr>
+      <w:r>
+        <w:rPr>
+          <w:sz w:val="26"/>
+          <w:szCs w:val="26"/>
+        </w:rPr>
+        <w:t>...........</w:t>
+      </w:r>
+    </w:p>
+    <w:p>
+      <w:pPr>
+        <w:pStyle w:val="Heading1"/>
+      </w:pPr>
+      <w:r>
+        <w:t>C. Successful test</w:t>
+      </w:r>
+    </w:p>
+    <w:p>
+      <w:pPr>
+        <w:ind w:firstLine="720"/>
+        <w:rPr>
+          <w:sz w:val="26"/>
+          <w:szCs w:val="26"/>
+        </w:rPr>
+      </w:pPr>
+      <w:r>
+        <w:rPr>
+          <w:sz w:val="26"/>
+          <w:szCs w:val="26"/>
+        </w:rPr>
+        <w:t>- The f</w:t>
+      </w:r>
+      <w:r>
+        <w:rPr>
+          <w:sz w:val="26"/>
+          <w:szCs w:val="26"/>
+        </w:rPr>
+        <w:t>ile is loaded successfully</w:t>
+      </w:r>
+    </w:p>
+    <w:p>
+      <w:pPr>
+        <w:ind w:firstLine="720"/>
+        <w:rPr>
+          <w:sz w:val="26"/>
+          <w:szCs w:val="26"/>
+        </w:rPr>
+      </w:pPr>
+      <w:r>
+        <w:rPr>
+          <w:sz w:val="26"/>
+          <w:szCs w:val="26"/>
+        </w:rPr>
+        <w:t>- H</w:t>
+      </w:r>
+      <w:r>
+        <w:rPr>
+          <w:sz w:val="26"/>
+          <w:szCs w:val="26"/>
+        </w:rPr>
+        <w:t xml:space="preserve">omepage should be displayed as described in the documentation. </w:t>
+      </w:r>
+    </w:p>
+    <w:p>
+      <w:pPr>
+        <w:rPr>
+          <w:sz w:val="26"/>
+          <w:szCs w:val="26"/>
+        </w:rPr>
+      </w:pPr>
+    </w:p>
+    <w:p>
+      <w:r>
+        <w:rPr>
+          <w:noProof/>
+        </w:rPr>
+        <w:lastRenderedPageBreak/>
+        <w:drawing>
+          <wp:inline distT="0" distB="0" distL="0" distR="0" wp14:anchorId="365276A9" wp14:editId="764C0ACF">
+            <wp:extent cx="6007735" cy="2962275"/>
+            <wp:effectExtent l="0" t="0" r="0" b="9525"/>
+            <wp:docPr id="14" name="Picture 14"/>
+            <wp:cNvGraphicFramePr>
+              <a:graphicFrameLocks xmlns:a="http://schemas.openxmlformats.org/drawingml/2006/main" noChangeAspect="1"/>
+            </wp:cNvGraphicFramePr>
+            <a:graphic xmlns:a="http://schemas.openxmlformats.org/drawingml/2006/main">
+              <a:graphicData uri="http://schemas.openxmlformats.org/drawingml/2006/picture">
+                <pic:pic xmlns:pic="http://schemas.openxmlformats.org/drawingml/2006/picture">
+                  <pic:nvPicPr>
+                    <pic:cNvPr id="1" name=""/>
+                    <pic:cNvPicPr/>
+                  </pic:nvPicPr>
+                  <pic:blipFill>
+                    <a:blip r:embed="rId11"/>
+                    <a:stretch>
+                      <a:fillRect/>
+                    </a:stretch>
+                  </pic:blipFill>
+                  <pic:spPr>
+                    <a:xfrm>
+                      <a:off x="0" y="0"/>
                       <a:ext cx="6007735" cy="2962275"/>
                     </a:xfrm>
                     <a:prstGeom prst="rect">
@@ -1603,11 +1595,565 @@
           </wp:inline>
         </w:drawing>
       </w:r>
+    </w:p>
+    <w:p/>
+    <w:p/>
+    <w:p>
+      <w:r>
+        <w:t>* Additional</w:t>
+      </w:r>
+    </w:p>
+    <w:p>
+      <w:pPr>
+        <w:rPr>
+          <w:sz w:val="28"/>
+          <w:szCs w:val="28"/>
+        </w:rPr>
+      </w:pPr>
+      <w:r>
+        <w:rPr>
+          <w:sz w:val="28"/>
+          <w:szCs w:val="28"/>
+        </w:rPr>
+        <w:t>Login account, use one of the following accounts:</w:t>
+      </w:r>
+    </w:p>
+    <w:tbl>
+      <w:tblPr>
+        <w:tblStyle w:val="TableGrid"/>
+        <w:tblW w:w="0" w:type="dxa"/>
+        <w:tblLook w:val="04A0" w:firstRow="1" w:lastRow="0" w:firstColumn="1" w:lastColumn="0" w:noHBand="0" w:noVBand="1"/>
+      </w:tblPr>
+      <w:tblGrid>
+        <w:gridCol w:w="4776"/>
+        <w:gridCol w:w="4675"/>
+      </w:tblGrid>
+      <w:tr>
+        <w:tc>
+          <w:tcPr>
+            <w:tcW w:w="4788" w:type="dxa"/>
+          </w:tcPr>
+          <w:p>
+            <w:pPr>
+              <w:spacing w:line="276" w:lineRule="auto"/>
+              <w:jc w:val="center"/>
+              <w:rPr>
+                <w:b/>
+                <w:bCs/>
+                <w:sz w:val="28"/>
+                <w:szCs w:val="28"/>
+              </w:rPr>
+            </w:pPr>
+            <w:r>
+              <w:rPr>
+                <w:b/>
+                <w:bCs/>
+                <w:sz w:val="28"/>
+                <w:szCs w:val="28"/>
+              </w:rPr>
+              <w:t>Username</w:t>
+            </w:r>
+          </w:p>
+        </w:tc>
+        <w:tc>
+          <w:tcPr>
+            <w:tcW w:w="4788" w:type="dxa"/>
+          </w:tcPr>
+          <w:p>
+            <w:pPr>
+              <w:spacing w:line="276" w:lineRule="auto"/>
+              <w:jc w:val="center"/>
+              <w:rPr>
+                <w:b/>
+                <w:bCs/>
+                <w:sz w:val="28"/>
+                <w:szCs w:val="28"/>
+              </w:rPr>
+            </w:pPr>
+            <w:r>
+              <w:rPr>
+                <w:b/>
+                <w:bCs/>
+                <w:sz w:val="28"/>
+                <w:szCs w:val="28"/>
+              </w:rPr>
+              <w:t>Password</w:t>
+            </w:r>
+          </w:p>
+        </w:tc>
+      </w:tr>
+      <w:tr>
+        <w:tc>
+          <w:tcPr>
+            <w:tcW w:w="4788" w:type="dxa"/>
+          </w:tcPr>
+          <w:p>
+            <w:pPr>
+              <w:spacing w:line="276" w:lineRule="auto"/>
+              <w:jc w:val="center"/>
+              <w:rPr>
+                <w:sz w:val="28"/>
+                <w:szCs w:val="28"/>
+              </w:rPr>
+            </w:pPr>
+            <w:r>
+              <w:rPr>
+                <w:sz w:val="28"/>
+                <w:szCs w:val="28"/>
+              </w:rPr>
+              <w:t>admin01</w:t>
+            </w:r>
+            <w:r>
+              <w:rPr>
+                <w:sz w:val="28"/>
+                <w:szCs w:val="28"/>
+              </w:rPr>
+              <w:t>@gmail.com(admin)</w:t>
+            </w:r>
+          </w:p>
+        </w:tc>
+        <w:tc>
+          <w:tcPr>
+            <w:tcW w:w="4788" w:type="dxa"/>
+          </w:tcPr>
+          <w:p>
+            <w:pPr>
+              <w:spacing w:line="276" w:lineRule="auto"/>
+              <w:jc w:val="center"/>
+              <w:rPr>
+                <w:sz w:val="28"/>
+                <w:szCs w:val="28"/>
+              </w:rPr>
+            </w:pPr>
+            <w:r>
+              <w:rPr>
+                <w:sz w:val="28"/>
+                <w:szCs w:val="28"/>
+              </w:rPr>
+              <w:t>12345678</w:t>
+            </w:r>
+          </w:p>
+        </w:tc>
+      </w:tr>
+      <w:tr>
+        <w:tc>
+          <w:tcPr>
+            <w:tcW w:w="4788" w:type="dxa"/>
+          </w:tcPr>
+          <w:p>
+            <w:pPr>
+              <w:spacing w:line="276" w:lineRule="auto"/>
+              <w:jc w:val="center"/>
+              <w:rPr>
+                <w:sz w:val="28"/>
+                <w:szCs w:val="28"/>
+              </w:rPr>
+            </w:pPr>
+            <w:r>
+              <w:rPr>
+                <w:sz w:val="28"/>
+                <w:szCs w:val="28"/>
+              </w:rPr>
+              <w:t>moderator01</w:t>
+            </w:r>
+            <w:r>
+              <w:rPr>
+                <w:sz w:val="28"/>
+                <w:szCs w:val="28"/>
+              </w:rPr>
+              <w:t>@gmail.com(moderator)</w:t>
+            </w:r>
+          </w:p>
+        </w:tc>
+        <w:tc>
+          <w:tcPr>
+            <w:tcW w:w="4788" w:type="dxa"/>
+          </w:tcPr>
+          <w:p>
+            <w:pPr>
+              <w:spacing w:line="276" w:lineRule="auto"/>
+              <w:jc w:val="center"/>
+              <w:rPr>
+                <w:sz w:val="28"/>
+                <w:szCs w:val="28"/>
+              </w:rPr>
+            </w:pPr>
+            <w:r>
+              <w:rPr>
+                <w:sz w:val="28"/>
+                <w:szCs w:val="28"/>
+              </w:rPr>
+              <w:t>12345678</w:t>
+            </w:r>
+          </w:p>
+        </w:tc>
+      </w:tr>
+      <w:tr>
+        <w:tc>
+          <w:tcPr>
+            <w:tcW w:w="4788" w:type="dxa"/>
+          </w:tcPr>
+          <w:p>
+            <w:pPr>
+              <w:spacing w:line="276" w:lineRule="auto"/>
+              <w:jc w:val="center"/>
+              <w:rPr>
+                <w:sz w:val="28"/>
+                <w:szCs w:val="28"/>
+              </w:rPr>
+            </w:pPr>
+            <w:r>
+              <w:rPr>
+                <w:sz w:val="28"/>
+                <w:szCs w:val="28"/>
+              </w:rPr>
+              <w:t>user01</w:t>
+            </w:r>
+            <w:r>
+              <w:rPr>
+                <w:sz w:val="28"/>
+                <w:szCs w:val="28"/>
+              </w:rPr>
+              <w:t>@gmail.com(user)</w:t>
+            </w:r>
+          </w:p>
+        </w:tc>
+        <w:tc>
+          <w:tcPr>
+            <w:tcW w:w="4788" w:type="dxa"/>
+          </w:tcPr>
+          <w:p>
+            <w:pPr>
+              <w:spacing w:line="276" w:lineRule="auto"/>
+              <w:jc w:val="center"/>
+              <w:rPr>
+                <w:sz w:val="28"/>
+                <w:szCs w:val="28"/>
+              </w:rPr>
+            </w:pPr>
+            <w:r>
+              <w:rPr>
+                <w:sz w:val="28"/>
+                <w:szCs w:val="28"/>
+              </w:rPr>
+              <w:t>12345678</w:t>
+            </w:r>
+          </w:p>
+        </w:tc>
+      </w:tr>
+    </w:tbl>
+    <w:p/>
+    <w:p/>
+    <w:p>
+      <w:pPr>
+        <w:rPr>
+          <w:color w:val="000000" w:themeColor="text1"/>
+          <w:sz w:val="28"/>
+          <w:szCs w:val="28"/>
+        </w:rPr>
+      </w:pPr>
+      <w:r>
+        <w:rPr>
+          <w:color w:val="000000" w:themeColor="text1"/>
+          <w:sz w:val="28"/>
+          <w:szCs w:val="28"/>
+        </w:rPr>
+        <w:t>P</w:t>
+      </w:r>
+      <w:r>
+        <w:rPr>
+          <w:color w:val="000000" w:themeColor="text1"/>
+          <w:sz w:val="28"/>
+          <w:szCs w:val="28"/>
+        </w:rPr>
+        <w:t xml:space="preserve">ayment </w:t>
+      </w:r>
+      <w:r>
+        <w:rPr>
+          <w:color w:val="000000" w:themeColor="text1"/>
+          <w:sz w:val="28"/>
+          <w:szCs w:val="28"/>
+        </w:rPr>
+        <w:t>VNPAY info for check:</w:t>
+      </w:r>
       <w:bookmarkStart w:id="0" w:name="_GoBack"/>
       <w:bookmarkEnd w:id="0"/>
     </w:p>
+    <w:tbl>
+      <w:tblPr>
+        <w:tblStyle w:val="TableGrid"/>
+        <w:tblW w:w="0" w:type="dxa"/>
+        <w:tblLook w:val="04A0" w:firstRow="1" w:lastRow="0" w:firstColumn="1" w:lastColumn="0" w:noHBand="0" w:noVBand="1"/>
+      </w:tblPr>
+      <w:tblGrid>
+        <w:gridCol w:w="4704"/>
+        <w:gridCol w:w="4747"/>
+      </w:tblGrid>
+      <w:tr>
+        <w:tc>
+          <w:tcPr>
+            <w:tcW w:w="4788" w:type="dxa"/>
+          </w:tcPr>
+          <w:p>
+            <w:pPr>
+              <w:spacing w:line="276" w:lineRule="auto"/>
+              <w:jc w:val="center"/>
+              <w:rPr>
+                <w:b/>
+                <w:bCs/>
+                <w:sz w:val="28"/>
+                <w:szCs w:val="28"/>
+              </w:rPr>
+            </w:pPr>
+            <w:r>
+              <w:rPr>
+                <w:b/>
+                <w:bCs/>
+                <w:sz w:val="28"/>
+                <w:szCs w:val="28"/>
+              </w:rPr>
+              <w:t>Ngân hàng</w:t>
+            </w:r>
+          </w:p>
+        </w:tc>
+        <w:tc>
+          <w:tcPr>
+            <w:tcW w:w="4788" w:type="dxa"/>
+          </w:tcPr>
+          <w:p>
+            <w:pPr>
+              <w:spacing w:line="276" w:lineRule="auto"/>
+              <w:jc w:val="center"/>
+              <w:rPr>
+                <w:bCs/>
+                <w:sz w:val="28"/>
+                <w:szCs w:val="28"/>
+              </w:rPr>
+            </w:pPr>
+            <w:r>
+              <w:rPr>
+                <w:bCs/>
+                <w:sz w:val="28"/>
+                <w:szCs w:val="28"/>
+              </w:rPr>
+              <w:t>NCB</w:t>
+            </w:r>
+          </w:p>
+        </w:tc>
+      </w:tr>
+      <w:tr>
+        <w:tc>
+          <w:tcPr>
+            <w:tcW w:w="4788" w:type="dxa"/>
+          </w:tcPr>
+          <w:p>
+            <w:pPr>
+              <w:spacing w:line="276" w:lineRule="auto"/>
+              <w:jc w:val="center"/>
+              <w:rPr>
+                <w:b/>
+                <w:sz w:val="28"/>
+                <w:szCs w:val="28"/>
+              </w:rPr>
+            </w:pPr>
+            <w:r>
+              <w:rPr>
+                <w:b/>
+                <w:sz w:val="28"/>
+                <w:szCs w:val="28"/>
+              </w:rPr>
+              <w:t>Số thẻ</w:t>
+            </w:r>
+          </w:p>
+        </w:tc>
+        <w:tc>
+          <w:tcPr>
+            <w:tcW w:w="4788" w:type="dxa"/>
+          </w:tcPr>
+          <w:p>
+            <w:pPr>
+              <w:spacing w:line="276" w:lineRule="auto"/>
+              <w:jc w:val="center"/>
+              <w:rPr>
+                <w:sz w:val="28"/>
+                <w:szCs w:val="28"/>
+              </w:rPr>
+            </w:pPr>
+            <w:r>
+              <w:rPr>
+                <w:sz w:val="28"/>
+                <w:szCs w:val="28"/>
+              </w:rPr>
+              <w:t>9704198526191432198</w:t>
+            </w:r>
+          </w:p>
+        </w:tc>
+      </w:tr>
+      <w:tr>
+        <w:tc>
+          <w:tcPr>
+            <w:tcW w:w="4788" w:type="dxa"/>
+          </w:tcPr>
+          <w:p>
+            <w:pPr>
+              <w:spacing w:line="276" w:lineRule="auto"/>
+              <w:jc w:val="center"/>
+              <w:rPr>
+                <w:b/>
+                <w:sz w:val="28"/>
+                <w:szCs w:val="28"/>
+              </w:rPr>
+            </w:pPr>
+            <w:r>
+              <w:rPr>
+                <w:b/>
+                <w:sz w:val="28"/>
+                <w:szCs w:val="28"/>
+              </w:rPr>
+              <w:t>Tên chủ thẻ</w:t>
+            </w:r>
+          </w:p>
+        </w:tc>
+        <w:tc>
+          <w:tcPr>
+            <w:tcW w:w="4788" w:type="dxa"/>
+          </w:tcPr>
+          <w:p>
+            <w:pPr>
+              <w:spacing w:line="276" w:lineRule="auto"/>
+              <w:jc w:val="center"/>
+              <w:rPr>
+                <w:sz w:val="28"/>
+                <w:szCs w:val="28"/>
+              </w:rPr>
+            </w:pPr>
+            <w:r>
+              <w:rPr>
+                <w:sz w:val="28"/>
+                <w:szCs w:val="28"/>
+              </w:rPr>
+              <w:t>NGUYEN VAN A</w:t>
+            </w:r>
+          </w:p>
+        </w:tc>
+      </w:tr>
+      <w:tr>
+        <w:tc>
+          <w:tcPr>
+            <w:tcW w:w="4788" w:type="dxa"/>
+          </w:tcPr>
+          <w:p>
+            <w:pPr>
+              <w:spacing w:line="276" w:lineRule="auto"/>
+              <w:jc w:val="center"/>
+              <w:rPr>
+                <w:b/>
+                <w:sz w:val="28"/>
+                <w:szCs w:val="28"/>
+              </w:rPr>
+            </w:pPr>
+            <w:r>
+              <w:rPr>
+                <w:b/>
+                <w:sz w:val="28"/>
+                <w:szCs w:val="28"/>
+              </w:rPr>
+              <w:t>Ngày phát hành</w:t>
+            </w:r>
+          </w:p>
+        </w:tc>
+        <w:tc>
+          <w:tcPr>
+            <w:tcW w:w="4788" w:type="dxa"/>
+          </w:tcPr>
+          <w:p>
+            <w:pPr>
+              <w:spacing w:line="276" w:lineRule="auto"/>
+              <w:jc w:val="center"/>
+              <w:rPr>
+                <w:sz w:val="28"/>
+                <w:szCs w:val="28"/>
+              </w:rPr>
+            </w:pPr>
+            <w:r>
+              <w:rPr>
+                <w:sz w:val="28"/>
+                <w:szCs w:val="28"/>
+              </w:rPr>
+              <w:t>07/15</w:t>
+            </w:r>
+          </w:p>
+        </w:tc>
+      </w:tr>
+      <w:tr>
+        <w:tc>
+          <w:tcPr>
+            <w:tcW w:w="4788" w:type="dxa"/>
+          </w:tcPr>
+          <w:p>
+            <w:pPr>
+              <w:spacing w:line="276" w:lineRule="auto"/>
+              <w:jc w:val="center"/>
+              <w:rPr>
+                <w:b/>
+                <w:sz w:val="28"/>
+                <w:szCs w:val="28"/>
+              </w:rPr>
+            </w:pPr>
+            <w:r>
+              <w:rPr>
+                <w:b/>
+                <w:sz w:val="28"/>
+                <w:szCs w:val="28"/>
+              </w:rPr>
+              <w:t>OPT</w:t>
+            </w:r>
+          </w:p>
+        </w:tc>
+        <w:tc>
+          <w:tcPr>
+            <w:tcW w:w="4788" w:type="dxa"/>
+          </w:tcPr>
+          <w:p>
+            <w:pPr>
+              <w:spacing w:line="276" w:lineRule="auto"/>
+              <w:jc w:val="center"/>
+              <w:rPr>
+                <w:sz w:val="28"/>
+                <w:szCs w:val="28"/>
+              </w:rPr>
+            </w:pPr>
+            <w:r>
+              <w:rPr>
+                <w:sz w:val="28"/>
+                <w:szCs w:val="28"/>
+              </w:rPr>
+              <w:t>123456</w:t>
+            </w:r>
+          </w:p>
+        </w:tc>
+      </w:tr>
+    </w:tbl>
+    <w:p>
+      <w:pPr>
+        <w:rPr>
+          <w:color w:val="000000" w:themeColor="text1"/>
+          <w:sz w:val="28"/>
+          <w:szCs w:val="28"/>
+        </w:rPr>
+      </w:pPr>
+      <w:r>
+        <w:rPr>
+          <w:color w:val="000000" w:themeColor="text1"/>
+          <w:sz w:val="28"/>
+          <w:szCs w:val="28"/>
+        </w:rPr>
+        <w:t>(Lưu ý sau khi thanh toán, VNPAY sẽ trả về địa chỉ localhost:83, các máy đang chạy trên cổng localhost khác có thể sẽ gặp lỗi)</w:t>
+      </w:r>
+    </w:p>
+    <w:p/>
     <w:sectPr>
-      <w:footerReference w:type="default" r:id="rId10"/>
+      <w:footerReference w:type="default" r:id="rId12"/>
       <w:pgSz w:w="11909" w:h="16834" w:code="9"/>
       <w:pgMar w:top="1440" w:right="1008" w:bottom="1440" w:left="1440" w:header="720" w:footer="461" w:gutter="0"/>
       <w:cols w:space="720"/>
@@ -1615,6 +2161,25 @@
     </w:sectPr>
   </w:body>
 </w:document>
+</file>
+
+<file path=word/endnotes.xml><?xml version="1.0" encoding="utf-8"?>
+<w:endnotes xmlns:wpc="http://schemas.microsoft.com/office/word/2010/wordprocessingCanvas" xmlns:cx="http://schemas.microsoft.com/office/drawing/2014/chartex" xmlns:mc="http://schemas.openxmlformats.org/markup-compatibility/2006" xmlns:o="urn:schemas-microsoft-com:office:office" xmlns:r="http://schemas.openxmlformats.org/officeDocument/2006/relationships" xmlns:m="http://schemas.openxmlformats.org/officeDocument/2006/math" xmlns:v="urn:schemas-microsoft-com:vml" xmlns:wp14="http://schemas.microsoft.com/office/word/2010/wordprocessingDrawing" xmlns:wp="http://schemas.openxmlformats.org/drawingml/2006/wordprocessingDrawing" xmlns:w10="urn:schemas-microsoft-com:office:word" xmlns:w="http://schemas.openxmlformats.org/wordprocessingml/2006/main" xmlns:w14="http://schemas.microsoft.com/office/word/2010/wordml" xmlns:w15="http://schemas.microsoft.com/office/word/2012/wordml" xmlns:w16se="http://schemas.microsoft.com/office/word/2015/wordml/symex" xmlns:wpg="http://schemas.microsoft.com/office/word/2010/wordprocessingGroup" xmlns:wpi="http://schemas.microsoft.com/office/word/2010/wordprocessingInk" xmlns:wne="http://schemas.microsoft.com/office/word/2006/wordml" xmlns:wps="http://schemas.microsoft.com/office/word/2010/wordprocessingShape" mc:Ignorable="w14 w15 w16se wp14">
+  <w:endnote w:type="separator" w:id="-1">
+    <w:p>
+      <w:r>
+        <w:separator/>
+      </w:r>
+    </w:p>
+  </w:endnote>
+  <w:endnote w:type="continuationSeparator" w:id="0">
+    <w:p>
+      <w:r>
+        <w:continuationSeparator/>
+      </w:r>
+    </w:p>
+  </w:endnote>
+</w:endnotes>
 </file>
 
 <file path=word/footer1.xml><?xml version="1.0" encoding="utf-8"?>
@@ -1725,13 +2290,7 @@
       <w:rPr>
         <w:i/>
       </w:rPr>
-      <w:t>Installation documentation is included with the installation disc, should follow the pr</w:t>
-    </w:r>
-    <w:r>
-      <w:rPr>
-        <w:i/>
-      </w:rPr>
-      <w:t>oper format which have clear and complete content for anyone to perform.</w:t>
+      <w:t>Installation documentation is included with the installation disc, should follow the proper format which have clear and complete content for anyone to perform.</w:t>
     </w:r>
   </w:p>
   <w:p>
@@ -1749,16 +2308,29 @@
         <w:i/>
       </w:rPr>
       <w:tab/>
-      <w:t xml:space="preserve">- The Center performs </w:t>
-    </w:r>
-    <w:r>
-      <w:rPr>
-        <w:i/>
-      </w:rPr>
-      <w:t>the installation and give a notification of the protection list for successfully. Project not successfully installed is Fail.</w:t>
+      <w:t>- The Center performs the installation and give a notification of the protection list for successfully. Project not successfully installed is Fail.</w:t>
     </w:r>
   </w:p>
 </w:ftr>
+</file>
+
+<file path=word/footnotes.xml><?xml version="1.0" encoding="utf-8"?>
+<w:footnotes xmlns:wpc="http://schemas.microsoft.com/office/word/2010/wordprocessingCanvas" xmlns:cx="http://schemas.microsoft.com/office/drawing/2014/chartex" xmlns:mc="http://schemas.openxmlformats.org/markup-compatibility/2006" xmlns:o="urn:schemas-microsoft-com:office:office" xmlns:r="http://schemas.openxmlformats.org/officeDocument/2006/relationships" xmlns:m="http://schemas.openxmlformats.org/officeDocument/2006/math" xmlns:v="urn:schemas-microsoft-com:vml" xmlns:wp14="http://schemas.microsoft.com/office/word/2010/wordprocessingDrawing" xmlns:wp="http://schemas.openxmlformats.org/drawingml/2006/wordprocessingDrawing" xmlns:w10="urn:schemas-microsoft-com:office:word" xmlns:w="http://schemas.openxmlformats.org/wordprocessingml/2006/main" xmlns:w14="http://schemas.microsoft.com/office/word/2010/wordml" xmlns:w15="http://schemas.microsoft.com/office/word/2012/wordml" xmlns:w16se="http://schemas.microsoft.com/office/word/2015/wordml/symex" xmlns:wpg="http://schemas.microsoft.com/office/word/2010/wordprocessingGroup" xmlns:wpi="http://schemas.microsoft.com/office/word/2010/wordprocessingInk" xmlns:wne="http://schemas.microsoft.com/office/word/2006/wordml" xmlns:wps="http://schemas.microsoft.com/office/word/2010/wordprocessingShape" mc:Ignorable="w14 w15 w16se wp14">
+  <w:footnote w:type="separator" w:id="-1">
+    <w:p>
+      <w:r>
+        <w:separator/>
+      </w:r>
+    </w:p>
+  </w:footnote>
+  <w:footnote w:type="continuationSeparator" w:id="0">
+    <w:p>
+      <w:r>
+        <w:continuationSeparator/>
+      </w:r>
+    </w:p>
+  </w:footnote>
+</w:footnotes>
 </file>
 
 <file path=word/numbering.xml><?xml version="1.0" encoding="utf-8"?>
@@ -3093,6 +3665,28 @@
       <w:u w:val="single"/>
     </w:rPr>
   </w:style>
+  <w:style w:type="table" w:styleId="TableGrid">
+    <w:name w:val="Table Grid"/>
+    <w:basedOn w:val="TableNormal"/>
+    <w:uiPriority w:val="39"/>
+    <w:rsid w:val="003F0C8A"/>
+    <w:pPr>
+      <w:spacing w:after="0" w:line="240" w:lineRule="auto"/>
+    </w:pPr>
+    <w:rPr>
+      <w:rFonts w:eastAsiaTheme="minorEastAsia" w:cs="Times New Roman"/>
+    </w:rPr>
+    <w:tblPr>
+      <w:tblBorders>
+        <w:top w:val="single" w:sz="4" w:space="0" w:color="auto"/>
+        <w:left w:val="single" w:sz="4" w:space="0" w:color="auto"/>
+        <w:bottom w:val="single" w:sz="4" w:space="0" w:color="auto"/>
+        <w:right w:val="single" w:sz="4" w:space="0" w:color="auto"/>
+        <w:insideH w:val="single" w:sz="4" w:space="0" w:color="auto"/>
+        <w:insideV w:val="single" w:sz="4" w:space="0" w:color="auto"/>
+      </w:tblBorders>
+    </w:tblPr>
+  </w:style>
 </w:styles>
 </file>
 

</xml_diff>

<commit_message>
Chinh sua HD Cat dat & sua mot vai view hien thi
</commit_message>
<xml_diff>
--- a/Document/HƯỚNG DẪN CÀI ĐẶT.docx
+++ b/Document/HƯỚNG DẪN CÀI ĐẶT.docx
@@ -1332,7 +1332,15 @@
           <w:sz w:val="26"/>
           <w:szCs w:val="26"/>
         </w:rPr>
-        <w:t xml:space="preserve">git clone </w:t>
+        <w:t>git clone</w:t>
+      </w:r>
+      <w:r>
+        <w:rPr>
+          <w:rFonts w:asciiTheme="majorHAnsi" w:hAnsiTheme="majorHAnsi" w:cstheme="majorHAnsi"/>
+          <w:sz w:val="26"/>
+          <w:szCs w:val="26"/>
+        </w:rPr>
+        <w:t xml:space="preserve"> </w:t>
       </w:r>
       <w:hyperlink r:id="rId10" w:history="1">
         <w:r>
@@ -1341,6 +1349,7 @@
             <w:rFonts w:asciiTheme="majorHAnsi" w:hAnsiTheme="majorHAnsi" w:cstheme="majorHAnsi"/>
             <w:sz w:val="26"/>
             <w:szCs w:val="26"/>
+            <w:u w:val="none"/>
           </w:rPr>
           <w:t>https://github.com/VietVu1398/EasyCar_Group1</w:t>
         </w:r>
@@ -1350,11 +1359,18 @@
       <w:pPr>
         <w:ind w:left="360" w:firstLine="360"/>
         <w:rPr>
+          <w:sz w:val="26"/>
+          <w:szCs w:val="26"/>
+        </w:rPr>
+      </w:pPr>
+      <w:r>
+        <w:rPr>
           <w:rFonts w:asciiTheme="majorHAnsi" w:hAnsiTheme="majorHAnsi" w:cstheme="majorHAnsi"/>
           <w:sz w:val="26"/>
           <w:szCs w:val="26"/>
         </w:rPr>
-      </w:pPr>
+        <w:tab/>
+      </w:r>
       <w:r>
         <w:rPr>
           <w:rFonts w:asciiTheme="majorHAnsi" w:hAnsiTheme="majorHAnsi" w:cstheme="majorHAnsi"/>
@@ -1365,13 +1381,36 @@
       </w:r>
       <w:r>
         <w:rPr>
-          <w:rFonts w:asciiTheme="majorHAnsi" w:hAnsiTheme="majorHAnsi" w:cstheme="majorHAnsi"/>
-          <w:sz w:val="26"/>
-          <w:szCs w:val="26"/>
-        </w:rPr>
-        <w:tab/>
-        <w:t>cd easycar</w:t>
-      </w:r>
+          <w:sz w:val="26"/>
+          <w:szCs w:val="26"/>
+        </w:rPr>
+        <w:t>Rename folder “EasyCar_Group1” to “easycar”. In folder “seasycar”,</w:t>
+      </w:r>
+    </w:p>
+    <w:p>
+      <w:pPr>
+        <w:ind w:left="1800" w:firstLine="360"/>
+        <w:rPr>
+          <w:sz w:val="26"/>
+          <w:szCs w:val="26"/>
+        </w:rPr>
+      </w:pPr>
+      <w:r>
+        <w:rPr>
+          <w:sz w:val="26"/>
+          <w:szCs w:val="26"/>
+        </w:rPr>
+        <w:t>right click and select Open Git Bash here</w:t>
+      </w:r>
+      <w:r>
+        <w:rPr>
+          <w:sz w:val="26"/>
+          <w:szCs w:val="26"/>
+        </w:rPr>
+        <w:t>, then run following command:</w:t>
+      </w:r>
+      <w:bookmarkStart w:id="0" w:name="_GoBack"/>
+      <w:bookmarkEnd w:id="0"/>
     </w:p>
     <w:p>
       <w:pPr>
@@ -1858,26 +1897,8 @@
           <w:sz w:val="28"/>
           <w:szCs w:val="28"/>
         </w:rPr>
-        <w:t>P</w:t>
-      </w:r>
-      <w:r>
-        <w:rPr>
-          <w:color w:val="000000" w:themeColor="text1"/>
-          <w:sz w:val="28"/>
-          <w:szCs w:val="28"/>
-        </w:rPr>
-        <w:t xml:space="preserve">ayment </w:t>
-      </w:r>
-      <w:r>
-        <w:rPr>
-          <w:color w:val="000000" w:themeColor="text1"/>
-          <w:sz w:val="28"/>
-          <w:szCs w:val="28"/>
-        </w:rPr>
-        <w:t>VNPAY info for check:</w:t>
-      </w:r>
-      <w:bookmarkStart w:id="0" w:name="_GoBack"/>
-      <w:bookmarkEnd w:id="0"/>
+        <w:t>Payment VNPAY info for check:</w:t>
+      </w:r>
     </w:p>
     <w:tbl>
       <w:tblPr>

</xml_diff>